<commit_message>
Commit 5 meeting minutes.
</commit_message>
<xml_diff>
--- a/Document/Documentation/Meeting minutes/RFS_Meeting_Minutes_0.docx
+++ b/Document/Documentation/Meeting minutes/RFS_Meeting_Minutes_0.docx
@@ -110,8 +110,6 @@
               </w:rPr>
               <w:t>12/2012</w:t>
             </w:r>
-            <w:bookmarkStart w:id="0" w:name="_GoBack"/>
-            <w:bookmarkEnd w:id="0"/>
           </w:p>
         </w:tc>
       </w:tr>
@@ -442,8 +440,8 @@
                 <w:sz w:val="20"/>
               </w:rPr>
             </w:pPr>
-            <w:bookmarkStart w:id="1" w:name="OLE_LINK5"/>
-            <w:bookmarkStart w:id="2" w:name="OLE_LINK6"/>
+            <w:bookmarkStart w:id="0" w:name="OLE_LINK5"/>
+            <w:bookmarkStart w:id="1" w:name="OLE_LINK6"/>
             <w:r>
               <w:rPr>
                 <w:rFonts w:ascii="Verdana" w:hAnsi="Verdana"/>
@@ -451,8 +449,8 @@
               </w:rPr>
               <w:t>Supervisor</w:t>
             </w:r>
+            <w:bookmarkEnd w:id="0"/>
             <w:bookmarkEnd w:id="1"/>
-            <w:bookmarkEnd w:id="2"/>
           </w:p>
         </w:tc>
       </w:tr>
@@ -872,48 +870,12 @@
           </w:tcPr>
           <w:p>
             <w:pPr>
-              <w:overflowPunct/>
-              <w:autoSpaceDE/>
-              <w:autoSpaceDN/>
-              <w:adjustRightInd/>
-              <w:spacing w:after="240" w:line="276" w:lineRule="auto"/>
-              <w:textAlignment w:val="auto"/>
               <w:rPr>
                 <w:rFonts w:ascii="Verdana" w:hAnsi="Verdana"/>
                 <w:noProof/>
                 <w:sz w:val="20"/>
               </w:rPr>
             </w:pPr>
-          </w:p>
-          <w:p>
-            <w:pPr>
-              <w:pStyle w:val="ListParagraph"/>
-              <w:numPr>
-                <w:ilvl w:val="0"/>
-                <w:numId w:val="3"/>
-              </w:numPr>
-              <w:rPr>
-                <w:rFonts w:ascii="Verdana" w:hAnsi="Verdana"/>
-                <w:noProof/>
-                <w:sz w:val="20"/>
-              </w:rPr>
-            </w:pPr>
-            <w:r>
-              <w:rPr>
-                <w:rFonts w:ascii="Verdana" w:hAnsi="Verdana"/>
-                <w:noProof/>
-                <w:sz w:val="20"/>
-              </w:rPr>
-              <w:t>Introduc</w:t>
-            </w:r>
-            <w:r>
-              <w:rPr>
-                <w:rFonts w:ascii="Verdana" w:hAnsi="Verdana"/>
-                <w:noProof/>
-                <w:sz w:val="20"/>
-              </w:rPr>
-              <w:t>tion to project’s purpose.</w:t>
-            </w:r>
           </w:p>
           <w:p>
             <w:pPr>
@@ -935,7 +897,7 @@
                 <w:noProof/>
                 <w:sz w:val="20"/>
               </w:rPr>
-              <w:t>Research about existing product/system.</w:t>
+              <w:t xml:space="preserve">Define idea, scope and project’s purpose. </w:t>
             </w:r>
           </w:p>
           <w:p>
@@ -1230,7 +1192,16 @@
                 <w:rFonts w:ascii="Verdana" w:hAnsi="Verdana"/>
                 <w:sz w:val="20"/>
               </w:rPr>
-              <w:t>31/12</w:t>
+              <w:t>1</w:t>
+            </w:r>
+            <w:bookmarkStart w:id="2" w:name="_GoBack"/>
+            <w:bookmarkEnd w:id="2"/>
+            <w:r>
+              <w:rPr>
+                <w:rFonts w:ascii="Verdana" w:hAnsi="Verdana"/>
+                <w:sz w:val="20"/>
+              </w:rPr>
+              <w:t>/1</w:t>
             </w:r>
             <w:r>
               <w:rPr>
@@ -1244,7 +1215,7 @@
                 <w:rFonts w:ascii="Verdana" w:hAnsi="Verdana"/>
                 <w:sz w:val="20"/>
               </w:rPr>
-              <w:t>2012</w:t>
+              <w:t>2013</w:t>
             </w:r>
           </w:p>
         </w:tc>
@@ -1451,7 +1422,234 @@
                 <w:noProof/>
                 <w:sz w:val="20"/>
               </w:rPr>
-              <w:lastRenderedPageBreak/>
+              <w:t>Research about technology</w:t>
+            </w:r>
+          </w:p>
+        </w:tc>
+        <w:tc>
+          <w:tcPr>
+            <w:tcW w:w="1257" w:type="dxa"/>
+            <w:tcBorders>
+              <w:top w:val="single" w:sz="6" w:space="0" w:color="auto"/>
+              <w:left w:val="nil"/>
+              <w:bottom w:val="single" w:sz="6" w:space="0" w:color="auto"/>
+              <w:right w:val="nil"/>
+            </w:tcBorders>
+          </w:tcPr>
+          <w:p>
+            <w:pPr>
+              <w:pStyle w:val="CovFormText"/>
+              <w:keepNext/>
+              <w:keepLines/>
+              <w:spacing w:line="276" w:lineRule="auto"/>
+              <w:rPr>
+                <w:rFonts w:ascii="Verdana" w:hAnsi="Verdana"/>
+                <w:sz w:val="20"/>
+              </w:rPr>
+            </w:pPr>
+            <w:r>
+              <w:rPr>
+                <w:rFonts w:ascii="Verdana" w:hAnsi="Verdana"/>
+                <w:sz w:val="20"/>
+              </w:rPr>
+              <w:t>All</w:t>
+            </w:r>
+          </w:p>
+        </w:tc>
+        <w:tc>
+          <w:tcPr>
+            <w:tcW w:w="1288" w:type="dxa"/>
+            <w:tcBorders>
+              <w:top w:val="single" w:sz="6" w:space="0" w:color="auto"/>
+              <w:left w:val="nil"/>
+              <w:bottom w:val="single" w:sz="6" w:space="0" w:color="auto"/>
+              <w:right w:val="nil"/>
+            </w:tcBorders>
+          </w:tcPr>
+          <w:p>
+            <w:pPr>
+              <w:pStyle w:val="CovFormText"/>
+              <w:keepNext/>
+              <w:keepLines/>
+              <w:spacing w:line="276" w:lineRule="auto"/>
+              <w:rPr>
+                <w:rFonts w:ascii="Verdana" w:hAnsi="Verdana"/>
+                <w:sz w:val="20"/>
+              </w:rPr>
+            </w:pPr>
+            <w:r>
+              <w:rPr>
+                <w:rFonts w:ascii="Verdana" w:hAnsi="Verdana"/>
+                <w:sz w:val="20"/>
+              </w:rPr>
+              <w:t>5/1/2013</w:t>
+            </w:r>
+          </w:p>
+        </w:tc>
+        <w:tc>
+          <w:tcPr>
+            <w:tcW w:w="871" w:type="dxa"/>
+            <w:tcBorders>
+              <w:top w:val="single" w:sz="6" w:space="0" w:color="auto"/>
+              <w:left w:val="nil"/>
+              <w:bottom w:val="single" w:sz="6" w:space="0" w:color="auto"/>
+              <w:right w:val="nil"/>
+            </w:tcBorders>
+          </w:tcPr>
+          <w:p>
+            <w:pPr>
+              <w:pStyle w:val="CovFormText"/>
+              <w:keepNext/>
+              <w:keepLines/>
+              <w:spacing w:line="276" w:lineRule="auto"/>
+              <w:rPr>
+                <w:rFonts w:ascii="Verdana" w:hAnsi="Verdana"/>
+                <w:sz w:val="20"/>
+              </w:rPr>
+            </w:pPr>
+            <w:r>
+              <w:rPr>
+                <w:rFonts w:ascii="Verdana" w:hAnsi="Verdana"/>
+                <w:sz w:val="20"/>
+              </w:rPr>
+              <w:t>Open</w:t>
+            </w:r>
+          </w:p>
+        </w:tc>
+      </w:tr>
+      <w:tr>
+        <w:trPr>
+          <w:cantSplit/>
+          <w:trHeight w:val="576"/>
+        </w:trPr>
+        <w:tc>
+          <w:tcPr>
+            <w:tcW w:w="6286" w:type="dxa"/>
+            <w:tcBorders>
+              <w:top w:val="single" w:sz="6" w:space="0" w:color="auto"/>
+              <w:left w:val="nil"/>
+              <w:bottom w:val="single" w:sz="6" w:space="0" w:color="auto"/>
+              <w:right w:val="nil"/>
+            </w:tcBorders>
+          </w:tcPr>
+          <w:p>
+            <w:pPr>
+              <w:pStyle w:val="CovFormText"/>
+              <w:keepNext/>
+              <w:keepLines/>
+              <w:spacing w:line="276" w:lineRule="auto"/>
+              <w:rPr>
+                <w:rFonts w:ascii="Verdana" w:hAnsi="Verdana"/>
+                <w:sz w:val="20"/>
+              </w:rPr>
+            </w:pPr>
+          </w:p>
+        </w:tc>
+        <w:tc>
+          <w:tcPr>
+            <w:tcW w:w="1257" w:type="dxa"/>
+            <w:tcBorders>
+              <w:top w:val="single" w:sz="6" w:space="0" w:color="auto"/>
+              <w:left w:val="nil"/>
+              <w:bottom w:val="single" w:sz="6" w:space="0" w:color="auto"/>
+              <w:right w:val="nil"/>
+            </w:tcBorders>
+          </w:tcPr>
+          <w:p>
+            <w:pPr>
+              <w:pStyle w:val="CovFormText"/>
+              <w:keepNext/>
+              <w:keepLines/>
+              <w:spacing w:line="276" w:lineRule="auto"/>
+              <w:rPr>
+                <w:rFonts w:ascii="Verdana" w:hAnsi="Verdana"/>
+                <w:sz w:val="20"/>
+              </w:rPr>
+            </w:pPr>
+          </w:p>
+        </w:tc>
+        <w:tc>
+          <w:tcPr>
+            <w:tcW w:w="1288" w:type="dxa"/>
+            <w:tcBorders>
+              <w:top w:val="single" w:sz="6" w:space="0" w:color="auto"/>
+              <w:left w:val="nil"/>
+              <w:bottom w:val="single" w:sz="6" w:space="0" w:color="auto"/>
+              <w:right w:val="nil"/>
+            </w:tcBorders>
+          </w:tcPr>
+          <w:p>
+            <w:pPr>
+              <w:pStyle w:val="CovFormText"/>
+              <w:keepNext/>
+              <w:keepLines/>
+              <w:spacing w:line="276" w:lineRule="auto"/>
+              <w:rPr>
+                <w:rFonts w:ascii="Verdana" w:hAnsi="Verdana"/>
+                <w:sz w:val="20"/>
+              </w:rPr>
+            </w:pPr>
+          </w:p>
+        </w:tc>
+        <w:tc>
+          <w:tcPr>
+            <w:tcW w:w="871" w:type="dxa"/>
+            <w:tcBorders>
+              <w:top w:val="single" w:sz="6" w:space="0" w:color="auto"/>
+              <w:left w:val="nil"/>
+              <w:bottom w:val="single" w:sz="6" w:space="0" w:color="auto"/>
+              <w:right w:val="nil"/>
+            </w:tcBorders>
+          </w:tcPr>
+          <w:p>
+            <w:pPr>
+              <w:pStyle w:val="CovFormText"/>
+              <w:keepNext/>
+              <w:keepLines/>
+              <w:spacing w:line="276" w:lineRule="auto"/>
+              <w:rPr>
+                <w:rFonts w:ascii="Verdana" w:hAnsi="Verdana"/>
+                <w:sz w:val="20"/>
+              </w:rPr>
+            </w:pPr>
+          </w:p>
+        </w:tc>
+      </w:tr>
+      <w:tr>
+        <w:trPr>
+          <w:cantSplit/>
+          <w:trHeight w:val="576"/>
+        </w:trPr>
+        <w:tc>
+          <w:tcPr>
+            <w:tcW w:w="6286" w:type="dxa"/>
+            <w:tcBorders>
+              <w:top w:val="single" w:sz="6" w:space="0" w:color="auto"/>
+              <w:left w:val="nil"/>
+              <w:bottom w:val="single" w:sz="6" w:space="0" w:color="auto"/>
+              <w:right w:val="nil"/>
+            </w:tcBorders>
+          </w:tcPr>
+          <w:p>
+            <w:pPr>
+              <w:overflowPunct/>
+              <w:autoSpaceDE/>
+              <w:autoSpaceDN/>
+              <w:adjustRightInd/>
+              <w:spacing w:line="276" w:lineRule="auto"/>
+              <w:textAlignment w:val="auto"/>
+              <w:rPr>
+                <w:rFonts w:ascii="Verdana" w:hAnsi="Verdana"/>
+                <w:noProof/>
+                <w:sz w:val="20"/>
+              </w:rPr>
+            </w:pPr>
+            <w:r>
+              <w:rPr>
+                <w:rFonts w:ascii="Verdana" w:hAnsi="Verdana"/>
+                <w:noProof/>
+                <w:sz w:val="20"/>
+              </w:rPr>
               <w:t>Research about technology</w:t>
             </w:r>
           </w:p>

</xml_diff>